<commit_message>
Added System Sequence Diagram (Use case 4 (Summary))
</commit_message>
<xml_diff>
--- a/documentation-project.docx
+++ b/documentation-project.docx
@@ -3693,21 +3693,12 @@
                 <w:szCs w:val="20"/>
               </w:rPr>
             </w:pPr>
-            <w:proofErr w:type="spellStart"/>
-            <w:r>
-              <w:rPr>
-                <w:sz w:val="20"/>
-                <w:szCs w:val="20"/>
-              </w:rPr>
-              <w:t>Hagop</w:t>
-            </w:r>
-            <w:proofErr w:type="spellEnd"/>
-            <w:r>
-              <w:rPr>
-                <w:sz w:val="20"/>
-                <w:szCs w:val="20"/>
-              </w:rPr>
-              <w:t xml:space="preserve"> Avakian</w:t>
+            <w:r>
+              <w:rPr>
+                <w:sz w:val="20"/>
+                <w:szCs w:val="20"/>
+              </w:rPr>
+              <w:t>Hagop Avakian</w:t>
             </w:r>
           </w:p>
         </w:tc>
@@ -3781,12 +3772,21 @@
                 <w:szCs w:val="20"/>
               </w:rPr>
             </w:pPr>
-            <w:r>
-              <w:rPr>
-                <w:sz w:val="20"/>
-                <w:szCs w:val="20"/>
-              </w:rPr>
-              <w:t xml:space="preserve">Anastasiia </w:t>
+            <w:proofErr w:type="spellStart"/>
+            <w:r>
+              <w:rPr>
+                <w:sz w:val="20"/>
+                <w:szCs w:val="20"/>
+              </w:rPr>
+              <w:t>Anastasiia</w:t>
+            </w:r>
+            <w:proofErr w:type="spellEnd"/>
+            <w:r>
+              <w:rPr>
+                <w:sz w:val="20"/>
+                <w:szCs w:val="20"/>
+              </w:rPr>
+              <w:t xml:space="preserve"> </w:t>
             </w:r>
             <w:proofErr w:type="spellStart"/>
             <w:r>
@@ -6155,15 +6155,7 @@
             <w:sz w:val="24"/>
             <w:szCs w:val="24"/>
           </w:rPr>
-          <m:t>A=</m:t>
-        </m:r>
-        <m:r>
-          <w:rPr>
-            <w:rFonts w:ascii="Cambria Math" w:eastAsia="Cambria Math" w:hAnsi="Cambria Math" w:cs="Cambria Math"/>
-            <w:sz w:val="24"/>
-            <w:szCs w:val="24"/>
-          </w:rPr>
-          <m:t>a×</m:t>
+          <m:t>A=a×</m:t>
         </m:r>
         <m:sSup>
           <m:sSupPr>
@@ -6221,23 +6213,13 @@
         </w:rPr>
         <w:t xml:space="preserve"> </w:t>
       </w:r>
-      <w:proofErr w:type="gramStart"/>
       <w:r>
         <w:rPr>
           <w:rFonts w:eastAsia="Times New Roman"/>
           <w:sz w:val="24"/>
           <w:szCs w:val="24"/>
         </w:rPr>
-        <w:t>We</w:t>
-      </w:r>
-      <w:proofErr w:type="gramEnd"/>
-      <w:r>
-        <w:rPr>
-          <w:rFonts w:eastAsia="Times New Roman"/>
-          <w:sz w:val="24"/>
-          <w:szCs w:val="24"/>
-        </w:rPr>
-        <w:t xml:space="preserve"> estimated the total lines of code will be</w:t>
+        <w:t>We estimated the total lines of code will be</w:t>
       </w:r>
       <w:r>
         <w:rPr>
@@ -14557,6 +14539,7 @@
                 <w:b/>
                 <w:bCs/>
               </w:rPr>
+              <w:lastRenderedPageBreak/>
               <w:t>Number</w:t>
             </w:r>
           </w:p>
@@ -14615,7 +14598,6 @@
                 <w:b/>
                 <w:bCs/>
               </w:rPr>
-              <w:lastRenderedPageBreak/>
               <w:t>Name</w:t>
             </w:r>
           </w:p>
@@ -17797,6 +17779,41 @@
           <w:sz w:val="24"/>
           <w:szCs w:val="24"/>
         </w:rPr>
+      </w:pPr>
+      <w:r>
+        <w:rPr>
+          <w:rFonts w:ascii="Arial" w:eastAsia="Arial" w:hAnsi="Arial" w:cs="Arial"/>
+          <w:sz w:val="24"/>
+          <w:szCs w:val="24"/>
+        </w:rPr>
+        <w:t>Fully Dressed Scenario</w:t>
+      </w:r>
+    </w:p>
+    <w:p>
+      <w:pPr>
+        <w:rPr>
+          <w:rFonts w:ascii="Arial" w:eastAsia="Arial" w:hAnsi="Arial" w:cs="Arial"/>
+          <w:sz w:val="24"/>
+          <w:szCs w:val="24"/>
+        </w:rPr>
+      </w:pPr>
+    </w:p>
+    <w:p>
+      <w:pPr>
+        <w:rPr>
+          <w:rFonts w:ascii="Arial" w:eastAsia="Arial" w:hAnsi="Arial" w:cs="Arial"/>
+          <w:sz w:val="24"/>
+          <w:szCs w:val="24"/>
+        </w:rPr>
+      </w:pPr>
+    </w:p>
+    <w:p>
+      <w:pPr>
+        <w:rPr>
+          <w:rFonts w:ascii="Arial" w:eastAsia="Arial" w:hAnsi="Arial" w:cs="Arial"/>
+          <w:sz w:val="24"/>
+          <w:szCs w:val="24"/>
+        </w:rPr>
         <w:sectPr>
           <w:pgSz w:w="12240" w:h="15840"/>
           <w:pgMar w:top="724" w:right="1300" w:bottom="1440" w:left="1300" w:header="0" w:footer="0" w:gutter="0"/>
@@ -17807,12 +17824,59 @@
       </w:pPr>
       <w:r>
         <w:rPr>
-          <w:rFonts w:ascii="Arial" w:eastAsia="Arial" w:hAnsi="Arial" w:cs="Arial"/>
-          <w:sz w:val="24"/>
-          <w:szCs w:val="24"/>
-        </w:rPr>
-        <w:t>Fully Dressed Scenario</w:t>
-      </w:r>
+          <w:noProof/>
+        </w:rPr>
+        <w:drawing>
+          <wp:inline distT="0" distB="0" distL="0" distR="0" wp14:anchorId="2BE12826" wp14:editId="147B0630">
+            <wp:extent cx="3686175" cy="4143375"/>
+            <wp:effectExtent l="0" t="0" r="9525" b="9525"/>
+            <wp:docPr id="15" name="Picture 15"/>
+            <wp:cNvGraphicFramePr>
+              <a:graphicFrameLocks xmlns:a="http://schemas.openxmlformats.org/drawingml/2006/main" noChangeAspect="1"/>
+            </wp:cNvGraphicFramePr>
+            <a:graphic xmlns:a="http://schemas.openxmlformats.org/drawingml/2006/main">
+              <a:graphicData uri="http://schemas.openxmlformats.org/drawingml/2006/picture">
+                <pic:pic xmlns:pic="http://schemas.openxmlformats.org/drawingml/2006/picture">
+                  <pic:nvPicPr>
+                    <pic:cNvPr id="0" name="Picture 1"/>
+                    <pic:cNvPicPr>
+                      <a:picLocks noChangeAspect="1" noChangeArrowheads="1"/>
+                    </pic:cNvPicPr>
+                  </pic:nvPicPr>
+                  <pic:blipFill>
+                    <a:blip r:embed="rId18">
+                      <a:extLst>
+                        <a:ext uri="{28A0092B-C50C-407E-A947-70E740481C1C}">
+                          <a14:useLocalDpi xmlns:a14="http://schemas.microsoft.com/office/drawing/2010/main" val="0"/>
+                        </a:ext>
+                      </a:extLst>
+                    </a:blip>
+                    <a:srcRect/>
+                    <a:stretch>
+                      <a:fillRect/>
+                    </a:stretch>
+                  </pic:blipFill>
+                  <pic:spPr bwMode="auto">
+                    <a:xfrm>
+                      <a:off x="0" y="0"/>
+                      <a:ext cx="3686175" cy="4143375"/>
+                    </a:xfrm>
+                    <a:prstGeom prst="rect">
+                      <a:avLst/>
+                    </a:prstGeom>
+                    <a:noFill/>
+                    <a:ln>
+                      <a:noFill/>
+                    </a:ln>
+                  </pic:spPr>
+                </pic:pic>
+              </a:graphicData>
+            </a:graphic>
+          </wp:inline>
+        </w:drawing>
+      </w:r>
+      <w:bookmarkStart w:id="18" w:name="_GoBack"/>
+      <w:bookmarkEnd w:id="18"/>
     </w:p>
     <w:p>
       <w:pPr>
@@ -18880,10 +18944,7 @@
               <w:t>Scrolls down to see the best</w:t>
             </w:r>
             <w:r>
-              <w:t xml:space="preserve"> average speed(km/s) done in a workout from</w:t>
-            </w:r>
-            <w:r>
-              <w:t xml:space="preserve"> all workouts</w:t>
+              <w:t xml:space="preserve"> average speed(km/s) done in a workout from all workouts</w:t>
             </w:r>
           </w:p>
         </w:tc>
@@ -18953,13 +19014,7 @@
           </w:tcPr>
           <w:p>
             <w:r>
-              <w:t xml:space="preserve">Scrolls down to see the </w:t>
-            </w:r>
-            <w:r>
-              <w:t>worst</w:t>
-            </w:r>
-            <w:r>
-              <w:t xml:space="preserve"> average speed(km/s) done in a workout from all workouts</w:t>
+              <w:t>Scrolls down to see the worst average speed(km/s) done in a workout from all workouts</w:t>
             </w:r>
           </w:p>
         </w:tc>
@@ -19313,89 +19368,6 @@
             <wp:extent cx="6121400" cy="3963670"/>
             <wp:effectExtent l="0" t="0" r="0" b="0"/>
             <wp:docPr id="17" name="Picture 17"/>
-            <wp:cNvGraphicFramePr>
-              <a:graphicFrameLocks xmlns:a="http://schemas.openxmlformats.org/drawingml/2006/main" noChangeAspect="1"/>
-            </wp:cNvGraphicFramePr>
-            <a:graphic xmlns:a="http://schemas.openxmlformats.org/drawingml/2006/main">
-              <a:graphicData uri="http://schemas.openxmlformats.org/drawingml/2006/picture">
-                <pic:pic xmlns:pic="http://schemas.openxmlformats.org/drawingml/2006/picture">
-                  <pic:nvPicPr>
-                    <pic:cNvPr id="1" name=""/>
-                    <pic:cNvPicPr/>
-                  </pic:nvPicPr>
-                  <pic:blipFill>
-                    <a:blip r:embed="rId18"/>
-                    <a:stretch>
-                      <a:fillRect/>
-                    </a:stretch>
-                  </pic:blipFill>
-                  <pic:spPr>
-                    <a:xfrm>
-                      <a:off x="0" y="0"/>
-                      <a:ext cx="6121400" cy="3963670"/>
-                    </a:xfrm>
-                    <a:prstGeom prst="rect">
-                      <a:avLst/>
-                    </a:prstGeom>
-                  </pic:spPr>
-                </pic:pic>
-              </a:graphicData>
-            </a:graphic>
-          </wp:inline>
-        </w:drawing>
-      </w:r>
-    </w:p>
-    <w:p>
-      <w:pPr>
-        <w:rPr>
-          <w:rFonts w:ascii="Arial" w:eastAsia="Arial" w:hAnsi="Arial" w:cs="Arial"/>
-          <w:sz w:val="24"/>
-          <w:szCs w:val="24"/>
-        </w:rPr>
-      </w:pPr>
-      <w:r>
-        <w:rPr>
-          <w:rFonts w:ascii="Arial" w:eastAsia="Arial" w:hAnsi="Arial" w:cs="Arial"/>
-          <w:sz w:val="24"/>
-          <w:szCs w:val="24"/>
-        </w:rPr>
-        <w:lastRenderedPageBreak/>
-        <w:t>Sequence Diagram with GRASP Patterns</w:t>
-      </w:r>
-    </w:p>
-    <w:p>
-      <w:pPr>
-        <w:rPr>
-          <w:rFonts w:ascii="Arial" w:eastAsia="Arial" w:hAnsi="Arial" w:cs="Arial"/>
-          <w:sz w:val="24"/>
-          <w:szCs w:val="24"/>
-        </w:rPr>
-      </w:pPr>
-    </w:p>
-    <w:p>
-      <w:pPr>
-        <w:rPr>
-          <w:rFonts w:ascii="Arial" w:eastAsia="Arial" w:hAnsi="Arial" w:cs="Arial"/>
-          <w:sz w:val="24"/>
-          <w:szCs w:val="24"/>
-        </w:rPr>
-        <w:sectPr>
-          <w:pgSz w:w="12240" w:h="15840"/>
-          <w:pgMar w:top="724" w:right="1300" w:bottom="1440" w:left="1300" w:header="0" w:footer="0" w:gutter="0"/>
-          <w:cols w:space="720" w:equalWidth="0">
-            <w:col w:w="9640"/>
-          </w:cols>
-        </w:sectPr>
-      </w:pPr>
-      <w:r>
-        <w:rPr>
-          <w:noProof/>
-        </w:rPr>
-        <w:drawing>
-          <wp:inline distT="0" distB="0" distL="0" distR="0" wp14:anchorId="18729F67" wp14:editId="2E020F7C">
-            <wp:extent cx="6121400" cy="4178300"/>
-            <wp:effectExtent l="0" t="0" r="0" b="0"/>
-            <wp:docPr id="18" name="Picture 18"/>
             <wp:cNvGraphicFramePr>
               <a:graphicFrameLocks xmlns:a="http://schemas.openxmlformats.org/drawingml/2006/main" noChangeAspect="1"/>
             </wp:cNvGraphicFramePr>
@@ -19415,6 +19387,89 @@
                   <pic:spPr>
                     <a:xfrm>
                       <a:off x="0" y="0"/>
+                      <a:ext cx="6121400" cy="3963670"/>
+                    </a:xfrm>
+                    <a:prstGeom prst="rect">
+                      <a:avLst/>
+                    </a:prstGeom>
+                  </pic:spPr>
+                </pic:pic>
+              </a:graphicData>
+            </a:graphic>
+          </wp:inline>
+        </w:drawing>
+      </w:r>
+    </w:p>
+    <w:p>
+      <w:pPr>
+        <w:rPr>
+          <w:rFonts w:ascii="Arial" w:eastAsia="Arial" w:hAnsi="Arial" w:cs="Arial"/>
+          <w:sz w:val="24"/>
+          <w:szCs w:val="24"/>
+        </w:rPr>
+      </w:pPr>
+      <w:r>
+        <w:rPr>
+          <w:rFonts w:ascii="Arial" w:eastAsia="Arial" w:hAnsi="Arial" w:cs="Arial"/>
+          <w:sz w:val="24"/>
+          <w:szCs w:val="24"/>
+        </w:rPr>
+        <w:lastRenderedPageBreak/>
+        <w:t>Sequence Diagram with GRASP Patterns</w:t>
+      </w:r>
+    </w:p>
+    <w:p>
+      <w:pPr>
+        <w:rPr>
+          <w:rFonts w:ascii="Arial" w:eastAsia="Arial" w:hAnsi="Arial" w:cs="Arial"/>
+          <w:sz w:val="24"/>
+          <w:szCs w:val="24"/>
+        </w:rPr>
+      </w:pPr>
+    </w:p>
+    <w:p>
+      <w:pPr>
+        <w:rPr>
+          <w:rFonts w:ascii="Arial" w:eastAsia="Arial" w:hAnsi="Arial" w:cs="Arial"/>
+          <w:sz w:val="24"/>
+          <w:szCs w:val="24"/>
+        </w:rPr>
+        <w:sectPr>
+          <w:pgSz w:w="12240" w:h="15840"/>
+          <w:pgMar w:top="724" w:right="1300" w:bottom="1440" w:left="1300" w:header="0" w:footer="0" w:gutter="0"/>
+          <w:cols w:space="720" w:equalWidth="0">
+            <w:col w:w="9640"/>
+          </w:cols>
+        </w:sectPr>
+      </w:pPr>
+      <w:r>
+        <w:rPr>
+          <w:noProof/>
+        </w:rPr>
+        <w:drawing>
+          <wp:inline distT="0" distB="0" distL="0" distR="0" wp14:anchorId="18729F67" wp14:editId="2E020F7C">
+            <wp:extent cx="6121400" cy="4178300"/>
+            <wp:effectExtent l="0" t="0" r="0" b="0"/>
+            <wp:docPr id="18" name="Picture 18"/>
+            <wp:cNvGraphicFramePr>
+              <a:graphicFrameLocks xmlns:a="http://schemas.openxmlformats.org/drawingml/2006/main" noChangeAspect="1"/>
+            </wp:cNvGraphicFramePr>
+            <a:graphic xmlns:a="http://schemas.openxmlformats.org/drawingml/2006/main">
+              <a:graphicData uri="http://schemas.openxmlformats.org/drawingml/2006/picture">
+                <pic:pic xmlns:pic="http://schemas.openxmlformats.org/drawingml/2006/picture">
+                  <pic:nvPicPr>
+                    <pic:cNvPr id="1" name=""/>
+                    <pic:cNvPicPr/>
+                  </pic:nvPicPr>
+                  <pic:blipFill>
+                    <a:blip r:embed="rId20"/>
+                    <a:stretch>
+                      <a:fillRect/>
+                    </a:stretch>
+                  </pic:blipFill>
+                  <pic:spPr>
+                    <a:xfrm>
+                      <a:off x="0" y="0"/>
                       <a:ext cx="6121400" cy="4178300"/>
                     </a:xfrm>
                     <a:prstGeom prst="rect">
@@ -19537,8 +19592,6 @@
           </w:cols>
         </w:sectPr>
       </w:pPr>
-      <w:bookmarkStart w:id="18" w:name="_GoBack"/>
-      <w:bookmarkEnd w:id="18"/>
     </w:p>
     <w:p>
       <w:pPr>
@@ -21336,10 +21389,6 @@
     <w:lsdException w:name="Book Title" w:uiPriority="33" w:qFormat="1"/>
     <w:lsdException w:name="Bibliography" w:semiHidden="1" w:uiPriority="37" w:unhideWhenUsed="1"/>
     <w:lsdException w:name="TOC Heading" w:semiHidden="1" w:uiPriority="39" w:unhideWhenUsed="1" w:qFormat="1"/>
-    <w:lsdException w:name="Grid Table Light" w:semiHidden="1" w:unhideWhenUsed="1"/>
-    <w:lsdException w:name="Grid Table 1 Light" w:semiHidden="1" w:unhideWhenUsed="1"/>
-    <w:lsdException w:name="Grid Table 2" w:semiHidden="1" w:unhideWhenUsed="1"/>
-    <w:lsdException w:name="Grid Table 3" w:semiHidden="1" w:unhideWhenUsed="1"/>
     <w:lsdException w:name="Grid Table 4" w:uiPriority="49"/>
     <w:lsdException w:name="Grid Table 5 Dark" w:uiPriority="50"/>
     <w:lsdException w:name="Grid Table 6 Colorful" w:uiPriority="51"/>
@@ -21905,7 +21954,7 @@
 </file>
 
 <file path=customXml/itemProps1.xml><?xml version="1.0" encoding="utf-8"?>
-<ds:datastoreItem xmlns:ds="http://schemas.openxmlformats.org/officeDocument/2006/customXml" ds:itemID="{F71D7979-476E-4486-8677-1B0734174DAF}">
+<ds:datastoreItem xmlns:ds="http://schemas.openxmlformats.org/officeDocument/2006/customXml" ds:itemID="{C6E19322-C363-40DE-B990-374A6C0E31FA}">
   <ds:schemaRefs>
     <ds:schemaRef ds:uri="http://schemas.openxmlformats.org/officeDocument/2006/bibliography"/>
   </ds:schemaRefs>

</xml_diff>

<commit_message>
Corrected System Sequence Diagram (summary of data)
</commit_message>
<xml_diff>
--- a/documentation-project.docx
+++ b/documentation-project.docx
@@ -3714,6 +3714,13 @@
                 <w:szCs w:val="20"/>
               </w:rPr>
             </w:pPr>
+            <w:r>
+              <w:rPr>
+                <w:sz w:val="20"/>
+                <w:szCs w:val="20"/>
+              </w:rPr>
+              <w:t>November 11</w:t>
+            </w:r>
           </w:p>
         </w:tc>
         <w:tc>
@@ -17822,15 +17829,33 @@
           </w:cols>
         </w:sectPr>
       </w:pPr>
+    </w:p>
+    <w:p>
+      <w:r>
+        <w:lastRenderedPageBreak/>
+        <w:t>System Sequence Diagram</w:t>
+      </w:r>
+    </w:p>
+    <w:p/>
+    <w:p>
+      <w:pPr>
+        <w:sectPr>
+          <w:pgSz w:w="12240" w:h="15840"/>
+          <w:pgMar w:top="724" w:right="1300" w:bottom="1440" w:left="1300" w:header="0" w:footer="0" w:gutter="0"/>
+          <w:cols w:space="720" w:equalWidth="0">
+            <w:col w:w="9640"/>
+          </w:cols>
+        </w:sectPr>
+      </w:pPr>
       <w:r>
         <w:rPr>
           <w:noProof/>
         </w:rPr>
         <w:drawing>
-          <wp:inline distT="0" distB="0" distL="0" distR="0" wp14:anchorId="2BE12826" wp14:editId="147B0630">
-            <wp:extent cx="3686175" cy="4143375"/>
-            <wp:effectExtent l="0" t="0" r="9525" b="9525"/>
-            <wp:docPr id="15" name="Picture 15"/>
+          <wp:inline distT="0" distB="0" distL="0" distR="0" wp14:anchorId="30D49606" wp14:editId="7AEA5DFE">
+            <wp:extent cx="6121400" cy="2851150"/>
+            <wp:effectExtent l="0" t="0" r="0" b="6350"/>
+            <wp:docPr id="19" name="Picture 19"/>
             <wp:cNvGraphicFramePr>
               <a:graphicFrameLocks xmlns:a="http://schemas.openxmlformats.org/drawingml/2006/main" noChangeAspect="1"/>
             </wp:cNvGraphicFramePr>
@@ -17859,7 +17884,7 @@
                   <pic:spPr bwMode="auto">
                     <a:xfrm>
                       <a:off x="0" y="0"/>
-                      <a:ext cx="3686175" cy="4143375"/>
+                      <a:ext cx="6121400" cy="2851150"/>
                     </a:xfrm>
                     <a:prstGeom prst="rect">
                       <a:avLst/>
@@ -17877,21 +17902,6 @@
       </w:r>
       <w:bookmarkStart w:id="18" w:name="_GoBack"/>
       <w:bookmarkEnd w:id="18"/>
-    </w:p>
-    <w:p>
-      <w:pPr>
-        <w:sectPr>
-          <w:pgSz w:w="12240" w:h="15840"/>
-          <w:pgMar w:top="724" w:right="1300" w:bottom="1440" w:left="1300" w:header="0" w:footer="0" w:gutter="0"/>
-          <w:cols w:space="720" w:equalWidth="0">
-            <w:col w:w="9640"/>
-          </w:cols>
-        </w:sectPr>
-      </w:pPr>
-      <w:r>
-        <w:lastRenderedPageBreak/>
-        <w:t>System Sequence Diagram</w:t>
-      </w:r>
     </w:p>
     <w:p>
       <w:pPr>
@@ -21954,7 +21964,7 @@
 </file>
 
 <file path=customXml/itemProps1.xml><?xml version="1.0" encoding="utf-8"?>
-<ds:datastoreItem xmlns:ds="http://schemas.openxmlformats.org/officeDocument/2006/customXml" ds:itemID="{C6E19322-C363-40DE-B990-374A6C0E31FA}">
+<ds:datastoreItem xmlns:ds="http://schemas.openxmlformats.org/officeDocument/2006/customXml" ds:itemID="{1BB6BBE2-90CF-4EB1-ADDC-141066231843}">
   <ds:schemaRefs>
     <ds:schemaRef ds:uri="http://schemas.openxmlformats.org/officeDocument/2006/bibliography"/>
   </ds:schemaRefs>

</xml_diff>

<commit_message>
Added the SSD with GRASP Patterns
</commit_message>
<xml_diff>
--- a/documentation-project.docx
+++ b/documentation-project.docx
@@ -17900,6 +17900,42 @@
           </wp:inline>
         </w:drawing>
       </w:r>
+    </w:p>
+    <w:p>
+      <w:pPr>
+        <w:rPr>
+          <w:rFonts w:ascii="Arial" w:eastAsia="Arial" w:hAnsi="Arial" w:cs="Arial"/>
+          <w:sz w:val="24"/>
+          <w:szCs w:val="24"/>
+        </w:rPr>
+      </w:pPr>
+      <w:r>
+        <w:rPr>
+          <w:rFonts w:ascii="Arial" w:eastAsia="Arial" w:hAnsi="Arial" w:cs="Arial"/>
+          <w:sz w:val="24"/>
+          <w:szCs w:val="24"/>
+        </w:rPr>
+        <w:lastRenderedPageBreak/>
+        <w:t>Sequence Diagram with GRASP Patterns</w:t>
+      </w:r>
+    </w:p>
+    <w:p>
+      <w:pPr>
+        <w:rPr>
+          <w:rFonts w:ascii="Arial" w:eastAsia="Arial" w:hAnsi="Arial" w:cs="Arial"/>
+          <w:sz w:val="24"/>
+          <w:szCs w:val="24"/>
+        </w:rPr>
+      </w:pPr>
+    </w:p>
+    <w:p>
+      <w:pPr>
+        <w:rPr>
+          <w:rFonts w:ascii="Arial" w:eastAsia="Arial" w:hAnsi="Arial" w:cs="Arial"/>
+          <w:sz w:val="24"/>
+          <w:szCs w:val="24"/>
+        </w:rPr>
+      </w:pPr>
       <w:bookmarkStart w:id="18" w:name="_GoBack"/>
       <w:bookmarkEnd w:id="18"/>
     </w:p>
@@ -17920,12 +17956,56 @@
       </w:pPr>
       <w:r>
         <w:rPr>
-          <w:rFonts w:ascii="Arial" w:eastAsia="Arial" w:hAnsi="Arial" w:cs="Arial"/>
-          <w:sz w:val="24"/>
-          <w:szCs w:val="24"/>
-        </w:rPr>
-        <w:lastRenderedPageBreak/>
-        <w:t>Sequence Diagram with GRASP Patterns</w:t>
+          <w:noProof/>
+        </w:rPr>
+        <w:drawing>
+          <wp:inline distT="0" distB="0" distL="0" distR="0" wp14:anchorId="0037066D" wp14:editId="6C3B1EB0">
+            <wp:extent cx="6121400" cy="2851150"/>
+            <wp:effectExtent l="0" t="0" r="0" b="6350"/>
+            <wp:docPr id="15" name="Picture 15"/>
+            <wp:cNvGraphicFramePr>
+              <a:graphicFrameLocks xmlns:a="http://schemas.openxmlformats.org/drawingml/2006/main" noChangeAspect="1"/>
+            </wp:cNvGraphicFramePr>
+            <a:graphic xmlns:a="http://schemas.openxmlformats.org/drawingml/2006/main">
+              <a:graphicData uri="http://schemas.openxmlformats.org/drawingml/2006/picture">
+                <pic:pic xmlns:pic="http://schemas.openxmlformats.org/drawingml/2006/picture">
+                  <pic:nvPicPr>
+                    <pic:cNvPr id="0" name="Picture 1"/>
+                    <pic:cNvPicPr>
+                      <a:picLocks noChangeAspect="1" noChangeArrowheads="1"/>
+                    </pic:cNvPicPr>
+                  </pic:nvPicPr>
+                  <pic:blipFill>
+                    <a:blip r:embed="rId19">
+                      <a:extLst>
+                        <a:ext uri="{28A0092B-C50C-407E-A947-70E740481C1C}">
+                          <a14:useLocalDpi xmlns:a14="http://schemas.microsoft.com/office/drawing/2010/main" val="0"/>
+                        </a:ext>
+                      </a:extLst>
+                    </a:blip>
+                    <a:srcRect/>
+                    <a:stretch>
+                      <a:fillRect/>
+                    </a:stretch>
+                  </pic:blipFill>
+                  <pic:spPr bwMode="auto">
+                    <a:xfrm>
+                      <a:off x="0" y="0"/>
+                      <a:ext cx="6121400" cy="2851150"/>
+                    </a:xfrm>
+                    <a:prstGeom prst="rect">
+                      <a:avLst/>
+                    </a:prstGeom>
+                    <a:noFill/>
+                    <a:ln>
+                      <a:noFill/>
+                    </a:ln>
+                  </pic:spPr>
+                </pic:pic>
+              </a:graphicData>
+            </a:graphic>
+          </wp:inline>
+        </w:drawing>
       </w:r>
     </w:p>
     <w:p>
@@ -19389,7 +19469,7 @@
                     <pic:cNvPicPr/>
                   </pic:nvPicPr>
                   <pic:blipFill>
-                    <a:blip r:embed="rId19"/>
+                    <a:blip r:embed="rId20"/>
                     <a:stretch>
                       <a:fillRect/>
                     </a:stretch>
@@ -19472,7 +19552,7 @@
                     <pic:cNvPicPr/>
                   </pic:nvPicPr>
                   <pic:blipFill>
-                    <a:blip r:embed="rId20"/>
+                    <a:blip r:embed="rId21"/>
                     <a:stretch>
                       <a:fillRect/>
                     </a:stretch>
@@ -21964,7 +22044,7 @@
 </file>
 
 <file path=customXml/itemProps1.xml><?xml version="1.0" encoding="utf-8"?>
-<ds:datastoreItem xmlns:ds="http://schemas.openxmlformats.org/officeDocument/2006/customXml" ds:itemID="{1BB6BBE2-90CF-4EB1-ADDC-141066231843}">
+<ds:datastoreItem xmlns:ds="http://schemas.openxmlformats.org/officeDocument/2006/customXml" ds:itemID="{3ECE78DE-6C97-4691-88E6-576BB0B9D582}">
   <ds:schemaRefs>
     <ds:schemaRef ds:uri="http://schemas.openxmlformats.org/officeDocument/2006/bibliography"/>
   </ds:schemaRefs>

</xml_diff>

<commit_message>
Added the Fully Dressed use case
</commit_message>
<xml_diff>
--- a/documentation-project.docx
+++ b/documentation-project.docx
@@ -3419,21 +3419,12 @@
                 <w:szCs w:val="20"/>
               </w:rPr>
             </w:pPr>
-            <w:proofErr w:type="spellStart"/>
-            <w:r>
-              <w:rPr>
-                <w:sz w:val="20"/>
-                <w:szCs w:val="20"/>
-              </w:rPr>
-              <w:t>Sameh</w:t>
-            </w:r>
-            <w:proofErr w:type="spellEnd"/>
-            <w:r>
-              <w:rPr>
-                <w:sz w:val="20"/>
-                <w:szCs w:val="20"/>
-              </w:rPr>
-              <w:t xml:space="preserve"> Heinen</w:t>
+            <w:r>
+              <w:rPr>
+                <w:sz w:val="20"/>
+                <w:szCs w:val="20"/>
+              </w:rPr>
+              <w:t>Sameh Heinen</w:t>
             </w:r>
           </w:p>
         </w:tc>
@@ -3610,17 +3601,8 @@
                 <w:sz w:val="20"/>
                 <w:szCs w:val="20"/>
               </w:rPr>
-              <w:t xml:space="preserve">Edouard </w:t>
-            </w:r>
-            <w:proofErr w:type="spellStart"/>
-            <w:r>
-              <w:rPr>
-                <w:sz w:val="20"/>
-                <w:szCs w:val="20"/>
-              </w:rPr>
-              <w:t>Theoux</w:t>
-            </w:r>
-            <w:proofErr w:type="spellEnd"/>
+              <w:t>Edouard Theoux</w:t>
+            </w:r>
           </w:p>
         </w:tc>
         <w:tc>
@@ -3779,31 +3761,13 @@
                 <w:szCs w:val="20"/>
               </w:rPr>
             </w:pPr>
-            <w:proofErr w:type="spellStart"/>
-            <w:r>
-              <w:rPr>
-                <w:sz w:val="20"/>
-                <w:szCs w:val="20"/>
-              </w:rPr>
-              <w:t>Anastasiia</w:t>
-            </w:r>
-            <w:proofErr w:type="spellEnd"/>
-            <w:r>
-              <w:rPr>
-                <w:sz w:val="20"/>
-                <w:szCs w:val="20"/>
-              </w:rPr>
-              <w:t xml:space="preserve"> </w:t>
-            </w:r>
-            <w:proofErr w:type="spellStart"/>
-            <w:r>
-              <w:rPr>
-                <w:sz w:val="20"/>
-                <w:szCs w:val="20"/>
-              </w:rPr>
-              <w:t>Drozdova</w:t>
-            </w:r>
-            <w:proofErr w:type="spellEnd"/>
+            <w:r>
+              <w:rPr>
+                <w:sz w:val="20"/>
+                <w:szCs w:val="20"/>
+              </w:rPr>
+              <w:t>Anastasiia Drozdova</w:t>
+            </w:r>
           </w:p>
         </w:tc>
         <w:tc>
@@ -4225,21 +4189,7 @@
           <w:rFonts w:ascii="Calibri" w:hAnsi="Calibri" w:cs="Calibri"/>
         </w:rPr>
         <w:tab/>
-        <w:t xml:space="preserve">Fitness data is must be scraped from </w:t>
-      </w:r>
-      <w:proofErr w:type="spellStart"/>
-      <w:r>
-        <w:rPr>
-          <w:rFonts w:ascii="Calibri" w:hAnsi="Calibri" w:cs="Calibri"/>
-        </w:rPr>
-        <w:t>Endomondo’s</w:t>
-      </w:r>
-      <w:proofErr w:type="spellEnd"/>
-      <w:r>
-        <w:rPr>
-          <w:rFonts w:ascii="Calibri" w:hAnsi="Calibri" w:cs="Calibri"/>
-        </w:rPr>
-        <w:t xml:space="preserve"> JSON data (requires login info)</w:t>
+        <w:t>Fitness data is must be scraped from Endomondo’s JSON data (requires login info)</w:t>
       </w:r>
     </w:p>
     <w:p>
@@ -17814,6 +17764,630 @@
         </w:rPr>
       </w:pPr>
     </w:p>
+    <w:tbl>
+      <w:tblPr>
+        <w:tblStyle w:val="GridTable1Light"/>
+        <w:tblpPr w:leftFromText="180" w:rightFromText="180" w:vertAnchor="page" w:horzAnchor="margin" w:tblpXSpec="center" w:tblpY="1816"/>
+        <w:tblW w:w="10639" w:type="dxa"/>
+        <w:tblLook w:val="0600" w:firstRow="0" w:lastRow="0" w:firstColumn="0" w:lastColumn="0" w:noHBand="1" w:noVBand="1"/>
+      </w:tblPr>
+      <w:tblGrid>
+        <w:gridCol w:w="2758"/>
+        <w:gridCol w:w="1231"/>
+        <w:gridCol w:w="6650"/>
+      </w:tblGrid>
+      <w:tr>
+        <w:trPr>
+          <w:trHeight w:val="373"/>
+        </w:trPr>
+        <w:tc>
+          <w:tcPr>
+            <w:tcW w:w="2758" w:type="dxa"/>
+            <w:hideMark/>
+          </w:tcPr>
+          <w:p>
+            <w:r>
+              <w:rPr>
+                <w:b/>
+                <w:bCs/>
+              </w:rPr>
+              <w:t>Number</w:t>
+            </w:r>
+          </w:p>
+        </w:tc>
+        <w:tc>
+          <w:tcPr>
+            <w:tcW w:w="7881" w:type="dxa"/>
+            <w:gridSpan w:val="2"/>
+            <w:hideMark/>
+          </w:tcPr>
+          <w:p>
+            <w:r>
+              <w:t>4</w:t>
+            </w:r>
+          </w:p>
+        </w:tc>
+      </w:tr>
+      <w:tr>
+        <w:trPr>
+          <w:trHeight w:val="373"/>
+        </w:trPr>
+        <w:tc>
+          <w:tcPr>
+            <w:tcW w:w="2758" w:type="dxa"/>
+            <w:hideMark/>
+          </w:tcPr>
+          <w:p>
+            <w:r>
+              <w:rPr>
+                <w:b/>
+                <w:bCs/>
+              </w:rPr>
+              <w:t>Name</w:t>
+            </w:r>
+          </w:p>
+        </w:tc>
+        <w:tc>
+          <w:tcPr>
+            <w:tcW w:w="7881" w:type="dxa"/>
+            <w:gridSpan w:val="2"/>
+            <w:hideMark/>
+          </w:tcPr>
+          <w:p>
+            <w:r>
+              <w:t>Graphing the data</w:t>
+            </w:r>
+          </w:p>
+        </w:tc>
+      </w:tr>
+      <w:tr>
+        <w:trPr>
+          <w:trHeight w:val="373"/>
+        </w:trPr>
+        <w:tc>
+          <w:tcPr>
+            <w:tcW w:w="2758" w:type="dxa"/>
+            <w:hideMark/>
+          </w:tcPr>
+          <w:p>
+            <w:r>
+              <w:rPr>
+                <w:b/>
+                <w:bCs/>
+              </w:rPr>
+              <w:t>Summary</w:t>
+            </w:r>
+          </w:p>
+        </w:tc>
+        <w:tc>
+          <w:tcPr>
+            <w:tcW w:w="7881" w:type="dxa"/>
+            <w:gridSpan w:val="2"/>
+            <w:hideMark/>
+          </w:tcPr>
+          <w:p>
+            <w:r>
+              <w:t>Extracting the data and plotting points on the graph, then displaying the graph</w:t>
+            </w:r>
+          </w:p>
+        </w:tc>
+      </w:tr>
+      <w:tr>
+        <w:trPr>
+          <w:trHeight w:val="373"/>
+        </w:trPr>
+        <w:tc>
+          <w:tcPr>
+            <w:tcW w:w="2758" w:type="dxa"/>
+            <w:hideMark/>
+          </w:tcPr>
+          <w:p>
+            <w:r>
+              <w:rPr>
+                <w:b/>
+                <w:bCs/>
+              </w:rPr>
+              <w:t>Priority</w:t>
+            </w:r>
+          </w:p>
+        </w:tc>
+        <w:tc>
+          <w:tcPr>
+            <w:tcW w:w="7881" w:type="dxa"/>
+            <w:gridSpan w:val="2"/>
+            <w:hideMark/>
+          </w:tcPr>
+          <w:p>
+            <w:r>
+              <w:t>High</w:t>
+            </w:r>
+          </w:p>
+        </w:tc>
+      </w:tr>
+      <w:tr>
+        <w:trPr>
+          <w:trHeight w:val="418"/>
+        </w:trPr>
+        <w:tc>
+          <w:tcPr>
+            <w:tcW w:w="2758" w:type="dxa"/>
+            <w:hideMark/>
+          </w:tcPr>
+          <w:p>
+            <w:r>
+              <w:rPr>
+                <w:b/>
+                <w:bCs/>
+              </w:rPr>
+              <w:t>Preconditions</w:t>
+            </w:r>
+          </w:p>
+        </w:tc>
+        <w:tc>
+          <w:tcPr>
+            <w:tcW w:w="7881" w:type="dxa"/>
+            <w:gridSpan w:val="2"/>
+            <w:hideMark/>
+          </w:tcPr>
+          <w:p>
+            <w:r>
+              <w:t>Synchronization with Endomondo. Extracting and storing the data in a data structure.</w:t>
+            </w:r>
+          </w:p>
+        </w:tc>
+      </w:tr>
+      <w:tr>
+        <w:trPr>
+          <w:trHeight w:val="420"/>
+        </w:trPr>
+        <w:tc>
+          <w:tcPr>
+            <w:tcW w:w="2758" w:type="dxa"/>
+            <w:hideMark/>
+          </w:tcPr>
+          <w:p>
+            <w:r>
+              <w:rPr>
+                <w:b/>
+                <w:bCs/>
+              </w:rPr>
+              <w:t>Postconditions</w:t>
+            </w:r>
+          </w:p>
+        </w:tc>
+        <w:tc>
+          <w:tcPr>
+            <w:tcW w:w="7881" w:type="dxa"/>
+            <w:gridSpan w:val="2"/>
+            <w:hideMark/>
+          </w:tcPr>
+          <w:p>
+            <w:r>
+              <w:t>Retrieving the data and displaying graphing it</w:t>
+            </w:r>
+          </w:p>
+        </w:tc>
+      </w:tr>
+      <w:tr>
+        <w:trPr>
+          <w:trHeight w:val="418"/>
+        </w:trPr>
+        <w:tc>
+          <w:tcPr>
+            <w:tcW w:w="2758" w:type="dxa"/>
+            <w:hideMark/>
+          </w:tcPr>
+          <w:p>
+            <w:r>
+              <w:rPr>
+                <w:b/>
+                <w:bCs/>
+              </w:rPr>
+              <w:t>Primary Actor(s)</w:t>
+            </w:r>
+          </w:p>
+        </w:tc>
+        <w:tc>
+          <w:tcPr>
+            <w:tcW w:w="7881" w:type="dxa"/>
+            <w:gridSpan w:val="2"/>
+            <w:hideMark/>
+          </w:tcPr>
+          <w:p>
+            <w:r>
+              <w:rPr>
+                <w:iCs/>
+              </w:rPr>
+              <w:t xml:space="preserve">User </w:t>
+            </w:r>
+          </w:p>
+        </w:tc>
+      </w:tr>
+      <w:tr>
+        <w:trPr>
+          <w:trHeight w:val="420"/>
+        </w:trPr>
+        <w:tc>
+          <w:tcPr>
+            <w:tcW w:w="2758" w:type="dxa"/>
+            <w:hideMark/>
+          </w:tcPr>
+          <w:p>
+            <w:r>
+              <w:rPr>
+                <w:b/>
+                <w:bCs/>
+              </w:rPr>
+              <w:t>Secondary Actor(s)</w:t>
+            </w:r>
+          </w:p>
+        </w:tc>
+        <w:tc>
+          <w:tcPr>
+            <w:tcW w:w="7881" w:type="dxa"/>
+            <w:gridSpan w:val="2"/>
+            <w:hideMark/>
+          </w:tcPr>
+          <w:p>
+            <w:r>
+              <w:rPr>
+                <w:iCs/>
+              </w:rPr>
+              <w:t xml:space="preserve">Workouts Database, </w:t>
+            </w:r>
+            <w:r>
+              <w:rPr>
+                <w:iCs/>
+              </w:rPr>
+              <w:t>GraphView</w:t>
+            </w:r>
+            <w:r>
+              <w:rPr>
+                <w:iCs/>
+              </w:rPr>
+              <w:t xml:space="preserve"> library</w:t>
+            </w:r>
+          </w:p>
+        </w:tc>
+      </w:tr>
+      <w:tr>
+        <w:trPr>
+          <w:trHeight w:val="373"/>
+        </w:trPr>
+        <w:tc>
+          <w:tcPr>
+            <w:tcW w:w="2758" w:type="dxa"/>
+            <w:hideMark/>
+          </w:tcPr>
+          <w:p>
+            <w:r>
+              <w:rPr>
+                <w:b/>
+                <w:bCs/>
+              </w:rPr>
+              <w:t>Trigger</w:t>
+            </w:r>
+          </w:p>
+        </w:tc>
+        <w:tc>
+          <w:tcPr>
+            <w:tcW w:w="7881" w:type="dxa"/>
+            <w:gridSpan w:val="2"/>
+            <w:hideMark/>
+          </w:tcPr>
+          <w:p>
+            <w:r>
+              <w:t>User clicks on the “Fitness Graph” button to view the graph.</w:t>
+            </w:r>
+          </w:p>
+        </w:tc>
+      </w:tr>
+      <w:tr>
+        <w:trPr>
+          <w:trHeight w:val="418"/>
+        </w:trPr>
+        <w:tc>
+          <w:tcPr>
+            <w:tcW w:w="2758" w:type="dxa"/>
+            <w:hideMark/>
+          </w:tcPr>
+          <w:p>
+            <w:r>
+              <w:rPr>
+                <w:b/>
+                <w:bCs/>
+              </w:rPr>
+              <w:t>Main Scenario</w:t>
+            </w:r>
+          </w:p>
+        </w:tc>
+        <w:tc>
+          <w:tcPr>
+            <w:tcW w:w="1231" w:type="dxa"/>
+            <w:hideMark/>
+          </w:tcPr>
+          <w:p>
+            <w:r>
+              <w:rPr>
+                <w:b/>
+                <w:bCs/>
+              </w:rPr>
+              <w:t>Step</w:t>
+            </w:r>
+          </w:p>
+        </w:tc>
+        <w:tc>
+          <w:tcPr>
+            <w:tcW w:w="6650" w:type="dxa"/>
+            <w:hideMark/>
+          </w:tcPr>
+          <w:p>
+            <w:r>
+              <w:rPr>
+                <w:b/>
+                <w:bCs/>
+              </w:rPr>
+              <w:t>Action</w:t>
+            </w:r>
+          </w:p>
+        </w:tc>
+      </w:tr>
+      <w:tr>
+        <w:trPr>
+          <w:trHeight w:val="373"/>
+        </w:trPr>
+        <w:tc>
+          <w:tcPr>
+            <w:tcW w:w="2758" w:type="dxa"/>
+            <w:hideMark/>
+          </w:tcPr>
+          <w:p/>
+        </w:tc>
+        <w:tc>
+          <w:tcPr>
+            <w:tcW w:w="1231" w:type="dxa"/>
+            <w:hideMark/>
+          </w:tcPr>
+          <w:p>
+            <w:r>
+              <w:t>1</w:t>
+            </w:r>
+          </w:p>
+        </w:tc>
+        <w:tc>
+          <w:tcPr>
+            <w:tcW w:w="6650" w:type="dxa"/>
+            <w:hideMark/>
+          </w:tcPr>
+          <w:p>
+            <w:r>
+              <w:t xml:space="preserve">User logins to the Fitness Application </w:t>
+            </w:r>
+          </w:p>
+        </w:tc>
+      </w:tr>
+      <w:tr>
+        <w:trPr>
+          <w:trHeight w:val="375"/>
+        </w:trPr>
+        <w:tc>
+          <w:tcPr>
+            <w:tcW w:w="2758" w:type="dxa"/>
+            <w:hideMark/>
+          </w:tcPr>
+          <w:p/>
+        </w:tc>
+        <w:tc>
+          <w:tcPr>
+            <w:tcW w:w="1231" w:type="dxa"/>
+            <w:hideMark/>
+          </w:tcPr>
+          <w:p>
+            <w:r>
+              <w:t>2</w:t>
+            </w:r>
+          </w:p>
+        </w:tc>
+        <w:tc>
+          <w:tcPr>
+            <w:tcW w:w="6650" w:type="dxa"/>
+            <w:hideMark/>
+          </w:tcPr>
+          <w:p>
+            <w:r>
+              <w:t>Selects “Fitness Graph” button</w:t>
+            </w:r>
+          </w:p>
+        </w:tc>
+      </w:tr>
+      <w:tr>
+        <w:trPr>
+          <w:trHeight w:val="453"/>
+        </w:trPr>
+        <w:tc>
+          <w:tcPr>
+            <w:tcW w:w="2758" w:type="dxa"/>
+            <w:hideMark/>
+          </w:tcPr>
+          <w:p/>
+        </w:tc>
+        <w:tc>
+          <w:tcPr>
+            <w:tcW w:w="1231" w:type="dxa"/>
+            <w:hideMark/>
+          </w:tcPr>
+          <w:p>
+            <w:r>
+              <w:t>3</w:t>
+            </w:r>
+          </w:p>
+        </w:tc>
+        <w:tc>
+          <w:tcPr>
+            <w:tcW w:w="6650" w:type="dxa"/>
+            <w:hideMark/>
+          </w:tcPr>
+          <w:p>
+            <w:r>
+              <w:t>Graph displays the summary of workouts by plotting the average speed and the dates of the workouts.</w:t>
+            </w:r>
+          </w:p>
+        </w:tc>
+      </w:tr>
+      <w:tr>
+        <w:trPr>
+          <w:trHeight w:val="373"/>
+        </w:trPr>
+        <w:tc>
+          <w:tcPr>
+            <w:tcW w:w="2758" w:type="dxa"/>
+            <w:hideMark/>
+          </w:tcPr>
+          <w:p>
+            <w:r>
+              <w:rPr>
+                <w:b/>
+                <w:bCs/>
+              </w:rPr>
+              <w:t>Extensions</w:t>
+            </w:r>
+          </w:p>
+        </w:tc>
+        <w:tc>
+          <w:tcPr>
+            <w:tcW w:w="1231" w:type="dxa"/>
+            <w:hideMark/>
+          </w:tcPr>
+          <w:p>
+            <w:r>
+              <w:rPr>
+                <w:b/>
+                <w:bCs/>
+              </w:rPr>
+              <w:t>Step</w:t>
+            </w:r>
+          </w:p>
+        </w:tc>
+        <w:tc>
+          <w:tcPr>
+            <w:tcW w:w="6650" w:type="dxa"/>
+            <w:hideMark/>
+          </w:tcPr>
+          <w:p>
+            <w:r>
+              <w:rPr>
+                <w:b/>
+                <w:bCs/>
+              </w:rPr>
+              <w:t>Branching Action</w:t>
+            </w:r>
+          </w:p>
+        </w:tc>
+      </w:tr>
+      <w:tr>
+        <w:trPr>
+          <w:trHeight w:val="373"/>
+        </w:trPr>
+        <w:tc>
+          <w:tcPr>
+            <w:tcW w:w="2758" w:type="dxa"/>
+            <w:hideMark/>
+          </w:tcPr>
+          <w:p/>
+        </w:tc>
+        <w:tc>
+          <w:tcPr>
+            <w:tcW w:w="1231" w:type="dxa"/>
+            <w:hideMark/>
+          </w:tcPr>
+          <w:p>
+            <w:r>
+              <w:t>3.1</w:t>
+            </w:r>
+          </w:p>
+        </w:tc>
+        <w:tc>
+          <w:tcPr>
+            <w:tcW w:w="6650" w:type="dxa"/>
+            <w:hideMark/>
+          </w:tcPr>
+          <w:p>
+            <w:r>
+              <w:t>No data available</w:t>
+            </w:r>
+          </w:p>
+        </w:tc>
+      </w:tr>
+      <w:tr>
+        <w:trPr>
+          <w:trHeight w:val="373"/>
+        </w:trPr>
+        <w:tc>
+          <w:tcPr>
+            <w:tcW w:w="2758" w:type="dxa"/>
+          </w:tcPr>
+          <w:p/>
+        </w:tc>
+        <w:tc>
+          <w:tcPr>
+            <w:tcW w:w="1231" w:type="dxa"/>
+          </w:tcPr>
+          <w:p>
+            <w:r>
+              <w:t>3.2</w:t>
+            </w:r>
+          </w:p>
+        </w:tc>
+        <w:tc>
+          <w:tcPr>
+            <w:tcW w:w="6650" w:type="dxa"/>
+          </w:tcPr>
+          <w:p>
+            <w:r>
+              <w:t>Message shows: ‘No data available for analysis’</w:t>
+            </w:r>
+          </w:p>
+        </w:tc>
+      </w:tr>
+      <w:tr>
+        <w:trPr>
+          <w:trHeight w:val="373"/>
+        </w:trPr>
+        <w:tc>
+          <w:tcPr>
+            <w:tcW w:w="2758" w:type="dxa"/>
+            <w:hideMark/>
+          </w:tcPr>
+          <w:p>
+            <w:r>
+              <w:rPr>
+                <w:b/>
+                <w:bCs/>
+              </w:rPr>
+              <w:t>Open Issues</w:t>
+            </w:r>
+          </w:p>
+        </w:tc>
+        <w:tc>
+          <w:tcPr>
+            <w:tcW w:w="1231" w:type="dxa"/>
+            <w:hideMark/>
+          </w:tcPr>
+          <w:p/>
+        </w:tc>
+        <w:tc>
+          <w:tcPr>
+            <w:tcW w:w="6650" w:type="dxa"/>
+            <w:hideMark/>
+          </w:tcPr>
+          <w:p>
+            <w:r>
+              <w:t>none</w:t>
+            </w:r>
+          </w:p>
+        </w:tc>
+      </w:tr>
+    </w:tbl>
     <w:p>
       <w:pPr>
         <w:rPr>
@@ -17829,6 +18403,8 @@
           </w:cols>
         </w:sectPr>
       </w:pPr>
+      <w:bookmarkStart w:id="18" w:name="_GoBack"/>
+      <w:bookmarkEnd w:id="18"/>
     </w:p>
     <w:p>
       <w:r>
@@ -17936,8 +18512,6 @@
           <w:szCs w:val="24"/>
         </w:rPr>
       </w:pPr>
-      <w:bookmarkStart w:id="18" w:name="_GoBack"/>
-      <w:bookmarkEnd w:id="18"/>
     </w:p>
     <w:p>
       <w:pPr>
@@ -21479,6 +22053,7 @@
     <w:lsdException w:name="Book Title" w:uiPriority="33" w:qFormat="1"/>
     <w:lsdException w:name="Bibliography" w:semiHidden="1" w:uiPriority="37" w:unhideWhenUsed="1"/>
     <w:lsdException w:name="TOC Heading" w:semiHidden="1" w:uiPriority="39" w:unhideWhenUsed="1" w:qFormat="1"/>
+    <w:lsdException w:name="Grid Table 1 Light" w:uiPriority="46"/>
     <w:lsdException w:name="Grid Table 4" w:uiPriority="49"/>
     <w:lsdException w:name="Grid Table 5 Dark" w:uiPriority="50"/>
     <w:lsdException w:name="Grid Table 6 Colorful" w:uiPriority="51"/>
@@ -21775,6 +22350,63 @@
       <w:szCs w:val="18"/>
     </w:rPr>
   </w:style>
+  <w:style w:type="table" w:styleId="GridTable1Light">
+    <w:name w:val="Grid Table 1 Light"/>
+    <w:basedOn w:val="TableNormal"/>
+    <w:uiPriority w:val="46"/>
+    <w:rsid w:val="00BF3EAB"/>
+    <w:rPr>
+      <w:rFonts w:asciiTheme="minorHAnsi" w:eastAsiaTheme="minorHAnsi" w:hAnsiTheme="minorHAnsi" w:cstheme="minorBidi"/>
+    </w:rPr>
+    <w:tblPr>
+      <w:tblStyleRowBandSize w:val="1"/>
+      <w:tblStyleColBandSize w:val="1"/>
+      <w:tblBorders>
+        <w:top w:val="single" w:sz="4" w:space="0" w:color="999999" w:themeColor="text1" w:themeTint="66"/>
+        <w:left w:val="single" w:sz="4" w:space="0" w:color="999999" w:themeColor="text1" w:themeTint="66"/>
+        <w:bottom w:val="single" w:sz="4" w:space="0" w:color="999999" w:themeColor="text1" w:themeTint="66"/>
+        <w:right w:val="single" w:sz="4" w:space="0" w:color="999999" w:themeColor="text1" w:themeTint="66"/>
+        <w:insideH w:val="single" w:sz="4" w:space="0" w:color="999999" w:themeColor="text1" w:themeTint="66"/>
+        <w:insideV w:val="single" w:sz="4" w:space="0" w:color="999999" w:themeColor="text1" w:themeTint="66"/>
+      </w:tblBorders>
+    </w:tblPr>
+    <w:tblStylePr w:type="firstRow">
+      <w:rPr>
+        <w:b/>
+        <w:bCs/>
+      </w:rPr>
+      <w:tblPr/>
+      <w:tcPr>
+        <w:tcBorders>
+          <w:bottom w:val="single" w:sz="12" w:space="0" w:color="666666" w:themeColor="text1" w:themeTint="99"/>
+        </w:tcBorders>
+      </w:tcPr>
+    </w:tblStylePr>
+    <w:tblStylePr w:type="lastRow">
+      <w:rPr>
+        <w:b/>
+        <w:bCs/>
+      </w:rPr>
+      <w:tblPr/>
+      <w:tcPr>
+        <w:tcBorders>
+          <w:top w:val="double" w:sz="2" w:space="0" w:color="666666" w:themeColor="text1" w:themeTint="99"/>
+        </w:tcBorders>
+      </w:tcPr>
+    </w:tblStylePr>
+    <w:tblStylePr w:type="firstCol">
+      <w:rPr>
+        <w:b/>
+        <w:bCs/>
+      </w:rPr>
+    </w:tblStylePr>
+    <w:tblStylePr w:type="lastCol">
+      <w:rPr>
+        <w:b/>
+        <w:bCs/>
+      </w:rPr>
+    </w:tblStylePr>
+  </w:style>
 </w:styles>
 </file>
 
@@ -22044,7 +22676,7 @@
 </file>
 
 <file path=customXml/itemProps1.xml><?xml version="1.0" encoding="utf-8"?>
-<ds:datastoreItem xmlns:ds="http://schemas.openxmlformats.org/officeDocument/2006/customXml" ds:itemID="{3ECE78DE-6C97-4691-88E6-576BB0B9D582}">
+<ds:datastoreItem xmlns:ds="http://schemas.openxmlformats.org/officeDocument/2006/customXml" ds:itemID="{FD224762-362F-4090-A9EC-A56414D39B46}">
   <ds:schemaRefs>
     <ds:schemaRef ds:uri="http://schemas.openxmlformats.org/officeDocument/2006/bibliography"/>
   </ds:schemaRefs>

</xml_diff>